<commit_message>
updated comp lab HW 1-final version
</commit_message>
<xml_diff>
--- a/class1-HW/comp_lab_HW_1.docx
+++ b/class1-HW/comp_lab_HW_1.docx
@@ -5256,27 +5256,25 @@
           <w:sz w:val="23"/>
           <w:szCs w:val="23"/>
         </w:rPr>
-        <w:t xml:space="preserve">The largest </w:t>
-      </w:r>
-      <w:proofErr w:type="spellStart"/>
-      <w:r>
-        <w:rPr>
-          <w:rFonts w:ascii="Helvetica Neue" w:hAnsi="Helvetica Neue"/>
-          <w:color w:val="2C3E50"/>
-          <w:sz w:val="23"/>
-          <w:szCs w:val="23"/>
-        </w:rPr>
-        <w:t>contif</w:t>
-      </w:r>
-      <w:proofErr w:type="spellEnd"/>
-      <w:r>
-        <w:rPr>
-          <w:rFonts w:ascii="Helvetica Neue" w:hAnsi="Helvetica Neue"/>
-          <w:color w:val="2C3E50"/>
-          <w:sz w:val="23"/>
-          <w:szCs w:val="23"/>
-        </w:rPr>
-        <w:t xml:space="preserve"> is 105,830 bps long. It is in Node 1.</w:t>
+        <w:t>The largest conti</w:t>
+      </w:r>
+      <w:r>
+        <w:rPr>
+          <w:rFonts w:ascii="Helvetica Neue" w:hAnsi="Helvetica Neue"/>
+          <w:color w:val="2C3E50"/>
+          <w:sz w:val="23"/>
+          <w:szCs w:val="23"/>
+        </w:rPr>
+        <w:t xml:space="preserve">g </w:t>
+      </w:r>
+      <w:r>
+        <w:rPr>
+          <w:rFonts w:ascii="Helvetica Neue" w:hAnsi="Helvetica Neue"/>
+          <w:color w:val="2C3E50"/>
+          <w:sz w:val="23"/>
+          <w:szCs w:val="23"/>
+        </w:rPr>
+        <w:t>is 105,830 bps long. It is in Node 1.</w:t>
       </w:r>
       <w:r>
         <w:rPr>
@@ -5970,6 +5968,16 @@
           <w:lang w:val="en-US"/>
         </w:rPr>
         <w:br/>
+      </w:r>
+      <w:r>
+        <w:rPr>
+          <w:rFonts w:ascii="Menlo" w:eastAsiaTheme="minorHAnsi" w:hAnsi="Menlo" w:cs="Menlo"/>
+          <w:color w:val="708284"/>
+          <w:sz w:val="26"/>
+          <w:szCs w:val="26"/>
+          <w:lang w:val="en-US"/>
+        </w:rPr>
+        <w:br/>
         <w:t xml:space="preserve">#copy </w:t>
       </w:r>
       <w:proofErr w:type="spellStart"/>
@@ -7209,7 +7217,6 @@
           <w:szCs w:val="22"/>
         </w:rPr>
         <w:br/>
-        <w:t>No indels</w:t>
       </w:r>
       <w:r>
         <w:rPr>
@@ -7218,7 +7225,27 @@
           <w:sz w:val="22"/>
           <w:szCs w:val="22"/>
         </w:rPr>
-        <w:t>… unsure how to find deletions?</w:t>
+        <w:t xml:space="preserve">There are 5 insertions in the reference </w:t>
+      </w:r>
+      <w:proofErr w:type="spellStart"/>
+      <w:r>
+        <w:rPr>
+          <w:rFonts w:ascii="Helvetica Neue" w:hAnsi="Helvetica Neue"/>
+          <w:color w:val="2C3E50"/>
+          <w:sz w:val="22"/>
+          <w:szCs w:val="22"/>
+        </w:rPr>
+        <w:t>seq</w:t>
+      </w:r>
+      <w:proofErr w:type="spellEnd"/>
+      <w:r>
+        <w:rPr>
+          <w:rFonts w:ascii="Helvetica Neue" w:hAnsi="Helvetica Neue"/>
+          <w:color w:val="2C3E50"/>
+          <w:sz w:val="22"/>
+          <w:szCs w:val="22"/>
+        </w:rPr>
+        <w:t>, which translates to 5 deletions in the query.</w:t>
       </w:r>
     </w:p>
     <w:p>
@@ -7529,7 +7556,28 @@
           <w:szCs w:val="22"/>
           <w:lang w:val="en-US"/>
         </w:rPr>
-        <w:t xml:space="preserve">Insertions                         5                    </w:t>
+        <w:t xml:space="preserve">Insertions                         </w:t>
+      </w:r>
+      <w:r>
+        <w:rPr>
+          <w:rFonts w:ascii="Menlo" w:eastAsiaTheme="minorHAnsi" w:hAnsi="Menlo" w:cs="Menlo"/>
+          <w:color w:val="708284"/>
+          <w:sz w:val="22"/>
+          <w:szCs w:val="22"/>
+          <w:highlight w:val="yellow"/>
+          <w:lang w:val="en-US"/>
+        </w:rPr>
+        <w:t>5</w:t>
+      </w:r>
+      <w:r>
+        <w:rPr>
+          <w:rFonts w:ascii="Menlo" w:eastAsiaTheme="minorHAnsi" w:hAnsi="Menlo" w:cs="Menlo"/>
+          <w:color w:val="708284"/>
+          <w:sz w:val="22"/>
+          <w:szCs w:val="22"/>
+          <w:lang w:val="en-US"/>
+        </w:rPr>
+        <w:t xml:space="preserve">                    </w:t>
       </w:r>
       <w:r>
         <w:rPr>
@@ -7614,6 +7662,7 @@
           <w:szCs w:val="22"/>
           <w:lang w:val="en-US"/>
         </w:rPr>
+        <w:lastRenderedPageBreak/>
         <w:t>InsertionAvg</w:t>
       </w:r>
       <w:proofErr w:type="spellEnd"/>
@@ -7660,7 +7709,6 @@
           <w:sz w:val="29"/>
           <w:szCs w:val="29"/>
         </w:rPr>
-        <w:lastRenderedPageBreak/>
         <w:t>Question 5. Decoding the insertion</w:t>
       </w:r>
     </w:p>
@@ -8981,6 +9029,7 @@
           <w:szCs w:val="18"/>
           <w:lang w:val="en-US"/>
         </w:rPr>
+        <w:lastRenderedPageBreak/>
         <w:t>CTACAGACATACACGCCAGCACCCAGCAACCAAAGCACACCGACGATAAGACTACAATCG</w:t>
       </w:r>
     </w:p>
@@ -9133,7 +9182,6 @@
           <w:szCs w:val="18"/>
           <w:lang w:val="en-US"/>
         </w:rPr>
-        <w:lastRenderedPageBreak/>
         <w:t>AGGATTTCCTGCCTTGCCGAACACCTTACGTCATTCGGGGATGTCATAAAGCCAAACTTA</w:t>
       </w:r>
     </w:p>

</xml_diff>